<commit_message>
Added 'cria.sql' file to create database
</commit_message>
<xml_diff>
--- a/Relational Model.docx
+++ b/Relational Model.docx
@@ -586,7 +586,12 @@
         </w:rPr>
       </w:pPr>
       <w:r>
-        <w:rPr/>
+        <w:rPr>
+          <w:rFonts w:ascii="Ubuntu" w:hAnsi="Ubuntu"/>
+          <w:color w:val="FF3333"/>
+          <w:sz w:val="26"/>
+          <w:szCs w:val="26"/>
+        </w:rPr>
       </w:r>
     </w:p>
     <w:p>
@@ -628,23 +633,7 @@
           <w:sz w:val="26"/>
           <w:szCs w:val="26"/>
         </w:rPr>
-        <w:t>, recomendedCooldown, di</w:t>
-      </w:r>
-      <w:r>
-        <w:rPr>
-          <w:rFonts w:ascii="Ubuntu" w:hAnsi="Ubuntu"/>
-          <w:sz w:val="26"/>
-          <w:szCs w:val="26"/>
-        </w:rPr>
-        <w:t>f</w:t>
-      </w:r>
-      <w:r>
-        <w:rPr>
-          <w:rFonts w:ascii="Ubuntu" w:hAnsi="Ubuntu"/>
-          <w:sz w:val="26"/>
-          <w:szCs w:val="26"/>
-        </w:rPr>
-        <w:t>ficulty)</w:t>
+        <w:t>, recomendedCooldown, difficulty)</w:t>
       </w:r>
     </w:p>
     <w:p>
@@ -891,7 +880,12 @@
         </w:rPr>
       </w:pPr>
       <w:r>
-        <w:rPr/>
+        <w:rPr>
+          <w:rFonts w:ascii="Ubuntu" w:hAnsi="Ubuntu"/>
+          <w:color w:val="FF3333"/>
+          <w:sz w:val="26"/>
+          <w:szCs w:val="26"/>
+        </w:rPr>
       </w:r>
     </w:p>
     <w:p>
@@ -933,23 +927,7 @@
           <w:sz w:val="26"/>
           <w:szCs w:val="26"/>
         </w:rPr>
-        <w:t>, videoLink, description, image</w:t>
-      </w:r>
-      <w:r>
-        <w:rPr>
-          <w:rFonts w:ascii="Ubuntu" w:hAnsi="Ubuntu"/>
-          <w:sz w:val="26"/>
-          <w:szCs w:val="26"/>
-        </w:rPr>
-        <w:t>URL</w:t>
-      </w:r>
-      <w:r>
-        <w:rPr>
-          <w:rFonts w:ascii="Ubuntu" w:hAnsi="Ubuntu"/>
-          <w:sz w:val="26"/>
-          <w:szCs w:val="26"/>
-        </w:rPr>
-        <w:t>, difficulty, type→ExerciseType)</w:t>
+        <w:t>, videoLink, description, imageURL, difficulty, type→ExerciseType)</w:t>
       </w:r>
     </w:p>
     <w:p>
@@ -965,23 +943,7 @@
           <w:szCs w:val="26"/>
         </w:rPr>
         <w:tab/>
-        <w:t>id → videoLink, description, image</w:t>
-      </w:r>
-      <w:r>
-        <w:rPr>
-          <w:rFonts w:ascii="Ubuntu" w:hAnsi="Ubuntu"/>
-          <w:sz w:val="26"/>
-          <w:szCs w:val="26"/>
-        </w:rPr>
-        <w:t>URL</w:t>
-      </w:r>
-      <w:r>
-        <w:rPr>
-          <w:rFonts w:ascii="Ubuntu" w:hAnsi="Ubuntu"/>
-          <w:sz w:val="26"/>
-          <w:szCs w:val="26"/>
-        </w:rPr>
-        <w:t>, difficulty, type</w:t>
+        <w:t>id → videoLink, description, imageURL, difficulty, type</w:t>
       </w:r>
     </w:p>
     <w:p>
@@ -1063,11 +1025,7 @@
       <w:pPr>
         <w:pStyle w:val="Normal"/>
         <w:spacing w:lineRule="auto" w:line="276"/>
-        <w:rPr>
-          <w:rFonts w:ascii="Ubuntu" w:hAnsi="Ubuntu"/>
-          <w:sz w:val="26"/>
-          <w:szCs w:val="26"/>
-        </w:rPr>
+        <w:rPr/>
       </w:pPr>
       <w:r>
         <w:rPr>
@@ -1077,6 +1035,34 @@
         </w:rPr>
         <w:tab/>
         <w:t>id → isPublic, creator</w:t>
+      </w:r>
+    </w:p>
+    <w:p>
+      <w:pPr>
+        <w:pStyle w:val="Normal"/>
+        <w:spacing w:lineRule="auto" w:line="276"/>
+        <w:rPr>
+          <w:rFonts w:ascii="Ubuntu" w:hAnsi="Ubuntu"/>
+          <w:sz w:val="26"/>
+          <w:szCs w:val="26"/>
+        </w:rPr>
+      </w:pPr>
+      <w:r>
+        <w:rPr/>
+      </w:r>
+    </w:p>
+    <w:p>
+      <w:pPr>
+        <w:pStyle w:val="Normal"/>
+        <w:spacing w:lineRule="auto" w:line="276"/>
+        <w:rPr>
+          <w:rFonts w:ascii="Ubuntu" w:hAnsi="Ubuntu"/>
+          <w:sz w:val="26"/>
+          <w:szCs w:val="26"/>
+        </w:rPr>
+      </w:pPr>
+      <w:r>
+        <w:rPr/>
       </w:r>
     </w:p>
     <w:p>
@@ -2816,17 +2802,7 @@
           <w:sz w:val="26"/>
           <w:szCs w:val="26"/>
         </w:rPr>
-        <w:t xml:space="preserve">- </w:t>
-      </w:r>
-      <w:r>
-        <w:rPr>
-          <w:rFonts w:ascii="Ubuntu" w:hAnsi="Ubuntu"/>
-          <w:b w:val="false"/>
-          <w:bCs w:val="false"/>
-          <w:sz w:val="26"/>
-          <w:szCs w:val="26"/>
-        </w:rPr>
-        <w:t>default value: 0</w:t>
+        <w:t>- default value: 0</w:t>
       </w:r>
     </w:p>
     <w:p>
@@ -3152,17 +3128,7 @@
           <w:sz w:val="26"/>
           <w:szCs w:val="26"/>
         </w:rPr>
-        <w:t xml:space="preserve">- </w:t>
-      </w:r>
-      <w:r>
-        <w:rPr>
-          <w:rFonts w:ascii="Ubuntu" w:hAnsi="Ubuntu"/>
-          <w:i w:val="false"/>
-          <w:iCs w:val="false"/>
-          <w:sz w:val="26"/>
-          <w:szCs w:val="26"/>
-        </w:rPr>
-        <w:t xml:space="preserve">finalPlanRating </w:t>
+        <w:t xml:space="preserve">- finalPlanRating </w:t>
       </w:r>
       <w:r>
         <w:rPr>
@@ -3895,19 +3861,7 @@
           <w:sz w:val="26"/>
           <w:szCs w:val="26"/>
         </w:rPr>
-        <w:t xml:space="preserve">- </w:t>
-      </w:r>
-      <w:r>
-        <w:rPr>
-          <w:rFonts w:ascii="Ubuntu" w:hAnsi="Ubuntu"/>
-          <w:b w:val="false"/>
-          <w:bCs w:val="false"/>
-          <w:i w:val="false"/>
-          <w:iCs w:val="false"/>
-          <w:sz w:val="26"/>
-          <w:szCs w:val="26"/>
-        </w:rPr>
-        <w:t>difficulty default value: 3</w:t>
+        <w:t>- difficulty default value: 3</w:t>
       </w:r>
     </w:p>
     <w:p>
@@ -4016,13 +3970,7 @@
       <w:pPr>
         <w:pStyle w:val="Normal"/>
         <w:spacing w:lineRule="auto" w:line="276"/>
-        <w:rPr>
-          <w:b/>
-          <w:b/>
-          <w:bCs/>
-          <w:sz w:val="26"/>
-          <w:szCs w:val="26"/>
-        </w:rPr>
+        <w:rPr/>
       </w:pPr>
       <w:r>
         <w:rPr>
@@ -4072,166 +4020,6 @@
           <w:u w:val="none"/>
         </w:rPr>
         <w:t>true</w:t>
-      </w:r>
-    </w:p>
-    <w:p>
-      <w:pPr>
-        <w:pStyle w:val="Normal"/>
-        <w:spacing w:lineRule="auto" w:line="276"/>
-        <w:rPr>
-          <w:rFonts w:ascii="Ubuntu" w:hAnsi="Ubuntu"/>
-          <w:b w:val="false"/>
-          <w:b w:val="false"/>
-          <w:bCs w:val="false"/>
-          <w:i w:val="false"/>
-          <w:i w:val="false"/>
-          <w:iCs w:val="false"/>
-          <w:sz w:val="26"/>
-        </w:rPr>
-      </w:pPr>
-      <w:r>
-        <w:rPr>
-          <w:rFonts w:ascii="Ubuntu" w:hAnsi="Ubuntu"/>
-          <w:b w:val="false"/>
-          <w:bCs w:val="false"/>
-          <w:i w:val="false"/>
-          <w:iCs w:val="false"/>
-          <w:sz w:val="26"/>
-        </w:rPr>
-      </w:r>
-    </w:p>
-    <w:p>
-      <w:pPr>
-        <w:pStyle w:val="Normal"/>
-        <w:spacing w:lineRule="auto" w:line="276"/>
-        <w:rPr>
-          <w:b/>
-          <w:b/>
-          <w:bCs/>
-          <w:sz w:val="26"/>
-          <w:szCs w:val="26"/>
-        </w:rPr>
-      </w:pPr>
-      <w:r>
-        <w:rPr>
-          <w:rFonts w:ascii="Ubuntu" w:hAnsi="Ubuntu"/>
-          <w:b/>
-          <w:bCs/>
-          <w:sz w:val="26"/>
-          <w:szCs w:val="26"/>
-        </w:rPr>
-        <w:t>ExerciseType:</w:t>
-      </w:r>
-    </w:p>
-    <w:p>
-      <w:pPr>
-        <w:pStyle w:val="Normal"/>
-        <w:spacing w:lineRule="auto" w:line="276"/>
-        <w:rPr>
-          <w:b/>
-          <w:b/>
-          <w:bCs/>
-          <w:sz w:val="26"/>
-          <w:szCs w:val="26"/>
-        </w:rPr>
-      </w:pPr>
-      <w:r>
-        <w:rPr>
-          <w:rFonts w:ascii="Ubuntu" w:hAnsi="Ubuntu"/>
-          <w:b w:val="false"/>
-          <w:bCs w:val="false"/>
-          <w:i/>
-          <w:iCs/>
-          <w:sz w:val="26"/>
-          <w:szCs w:val="26"/>
-        </w:rPr>
-        <w:t>- name</w:t>
-      </w:r>
-      <w:r>
-        <w:rPr>
-          <w:rFonts w:ascii="Ubuntu" w:hAnsi="Ubuntu"/>
-          <w:b w:val="false"/>
-          <w:bCs w:val="false"/>
-          <w:i w:val="false"/>
-          <w:iCs w:val="false"/>
-          <w:sz w:val="26"/>
-          <w:szCs w:val="26"/>
-        </w:rPr>
-        <w:t xml:space="preserve">  can hold one of the following strings:</w:t>
-      </w:r>
-    </w:p>
-    <w:p>
-      <w:pPr>
-        <w:pStyle w:val="Normal"/>
-        <w:spacing w:lineRule="auto" w:line="276"/>
-        <w:rPr/>
-      </w:pPr>
-      <w:r>
-        <w:rPr>
-          <w:rFonts w:ascii="Ubuntu" w:hAnsi="Ubuntu"/>
-          <w:i w:val="false"/>
-          <w:iCs w:val="false"/>
-          <w:sz w:val="26"/>
-          <w:szCs w:val="26"/>
-        </w:rPr>
-        <w:tab/>
-        <w:t>Endurance</w:t>
-      </w:r>
-    </w:p>
-    <w:p>
-      <w:pPr>
-        <w:pStyle w:val="Normal"/>
-        <w:spacing w:lineRule="auto" w:line="276"/>
-        <w:rPr/>
-      </w:pPr>
-      <w:r>
-        <w:rPr>
-          <w:rFonts w:ascii="Ubuntu" w:hAnsi="Ubuntu"/>
-          <w:i w:val="false"/>
-          <w:iCs w:val="false"/>
-          <w:sz w:val="26"/>
-          <w:szCs w:val="26"/>
-        </w:rPr>
-        <w:tab/>
-        <w:t>Strength</w:t>
-      </w:r>
-    </w:p>
-    <w:p>
-      <w:pPr>
-        <w:pStyle w:val="Normal"/>
-        <w:spacing w:lineRule="auto" w:line="276"/>
-        <w:rPr/>
-      </w:pPr>
-      <w:r>
-        <w:rPr>
-          <w:rFonts w:ascii="Ubuntu" w:hAnsi="Ubuntu"/>
-          <w:i w:val="false"/>
-          <w:iCs w:val="false"/>
-          <w:sz w:val="26"/>
-          <w:szCs w:val="26"/>
-        </w:rPr>
-        <w:tab/>
-        <w:t>Flexibility</w:t>
-      </w:r>
-    </w:p>
-    <w:p>
-      <w:pPr>
-        <w:pStyle w:val="Normal"/>
-        <w:spacing w:lineRule="auto" w:line="276"/>
-        <w:rPr/>
-      </w:pPr>
-      <w:r>
-        <w:rPr>
-          <w:rFonts w:ascii="Ubuntu" w:hAnsi="Ubuntu"/>
-          <w:b w:val="false"/>
-          <w:bCs w:val="false"/>
-          <w:i w:val="false"/>
-          <w:iCs w:val="false"/>
-          <w:sz w:val="26"/>
-          <w:szCs w:val="26"/>
-        </w:rPr>
-        <w:tab/>
-        <w:t>Balance</w:t>
       </w:r>
     </w:p>
     <w:sectPr>

</xml_diff>

<commit_message>
Finished Report for Project Iteration 2
</commit_message>
<xml_diff>
--- a/Relational Model.docx
+++ b/Relational Model.docx
@@ -95,7 +95,25 @@
           <w:sz w:val="26"/>
           <w:szCs w:val="26"/>
         </w:rPr>
-        <w:t>, name, score)</w:t>
+        <w:t xml:space="preserve">, </w:t>
+      </w:r>
+      <w:bookmarkStart w:id="0" w:name="__DdeLink__427_592907775"/>
+      <w:r>
+        <w:rPr>
+          <w:rFonts w:ascii="Ubuntu" w:hAnsi="Ubuntu"/>
+          <w:sz w:val="26"/>
+          <w:szCs w:val="26"/>
+        </w:rPr>
+        <w:t>nickname</w:t>
+      </w:r>
+      <w:bookmarkEnd w:id="0"/>
+      <w:r>
+        <w:rPr>
+          <w:rFonts w:ascii="Ubuntu" w:hAnsi="Ubuntu"/>
+          <w:sz w:val="26"/>
+          <w:szCs w:val="26"/>
+        </w:rPr>
+        <w:t>, score)</w:t>
       </w:r>
     </w:p>
     <w:p>
@@ -111,7 +129,23 @@
           <w:szCs w:val="26"/>
         </w:rPr>
         <w:tab/>
-        <w:t>facebookID → name, score</w:t>
+        <w:t xml:space="preserve">facebookID → </w:t>
+      </w:r>
+      <w:r>
+        <w:rPr>
+          <w:rFonts w:ascii="Ubuntu" w:hAnsi="Ubuntu"/>
+          <w:sz w:val="26"/>
+          <w:szCs w:val="26"/>
+        </w:rPr>
+        <w:t>nickname</w:t>
+      </w:r>
+      <w:r>
+        <w:rPr>
+          <w:rFonts w:ascii="Ubuntu" w:hAnsi="Ubuntu"/>
+          <w:sz w:val="26"/>
+          <w:szCs w:val="26"/>
+        </w:rPr>
+        <w:t>, score</w:t>
       </w:r>
     </w:p>
     <w:p>
@@ -504,47 +538,30 @@
           <w:sz w:val="26"/>
           <w:szCs w:val="26"/>
         </w:rPr>
-        <w:t xml:space="preserve">, dayNumber) </w:t>
-      </w:r>
-      <w:r>
-        <w:rPr>
-          <w:rFonts w:ascii="Ubuntu" w:hAnsi="Ubuntu"/>
-          <w:color w:val="FF3333"/>
-          <w:sz w:val="26"/>
-          <w:szCs w:val="26"/>
-        </w:rPr>
-        <w:t>//</w:t>
-      </w:r>
-      <w:r>
-        <w:rPr>
-          <w:rFonts w:ascii="Ubuntu" w:hAnsi="Ubuntu"/>
-          <w:b/>
-          <w:bCs/>
-          <w:color w:val="FF3333"/>
-          <w:sz w:val="26"/>
-          <w:szCs w:val="26"/>
-        </w:rPr>
-        <w:t>TODO</w:t>
-      </w:r>
-      <w:r>
-        <w:rPr>
-          <w:rFonts w:ascii="Ubuntu" w:hAnsi="Ubuntu"/>
-          <w:color w:val="FF3333"/>
-          <w:sz w:val="26"/>
-          <w:szCs w:val="26"/>
-        </w:rPr>
-        <w:t>: change this</w:t>
-      </w:r>
-    </w:p>
-    <w:p>
-      <w:pPr>
-        <w:pStyle w:val="Normal"/>
-        <w:spacing w:lineRule="auto" w:line="276"/>
-        <w:rPr>
-          <w:rFonts w:ascii="Ubuntu" w:hAnsi="Ubuntu"/>
-          <w:sz w:val="26"/>
-          <w:szCs w:val="26"/>
-        </w:rPr>
+        <w:t xml:space="preserve">, </w:t>
+      </w:r>
+      <w:r>
+        <w:rPr>
+          <w:rFonts w:ascii="Ubuntu" w:hAnsi="Ubuntu"/>
+          <w:sz w:val="26"/>
+          <w:szCs w:val="26"/>
+        </w:rPr>
+        <w:t>dayName</w:t>
+      </w:r>
+      <w:r>
+        <w:rPr>
+          <w:rFonts w:ascii="Ubuntu" w:hAnsi="Ubuntu"/>
+          <w:sz w:val="26"/>
+          <w:szCs w:val="26"/>
+        </w:rPr>
+        <w:t>)</w:t>
+      </w:r>
+    </w:p>
+    <w:p>
+      <w:pPr>
+        <w:pStyle w:val="Normal"/>
+        <w:spacing w:lineRule="auto" w:line="276"/>
+        <w:rPr/>
       </w:pPr>
       <w:r>
         <w:rPr>
@@ -553,7 +570,15 @@
           <w:szCs w:val="26"/>
         </w:rPr>
         <w:tab/>
-        <w:t>id → dayNumber</w:t>
+        <w:t xml:space="preserve">id → </w:t>
+      </w:r>
+      <w:r>
+        <w:rPr>
+          <w:rFonts w:ascii="Ubuntu" w:hAnsi="Ubuntu"/>
+          <w:sz w:val="26"/>
+          <w:szCs w:val="26"/>
+        </w:rPr>
+        <w:t>dayName</w:t>
       </w:r>
     </w:p>
     <w:p>
@@ -721,8 +746,8 @@
         </w:rPr>
         <w:t>id</w:t>
       </w:r>
-      <w:bookmarkStart w:id="0" w:name="__DdeLink__5_562031355"/>
-      <w:bookmarkEnd w:id="0"/>
+      <w:bookmarkStart w:id="1" w:name="__DdeLink__5_562031355"/>
+      <w:bookmarkEnd w:id="1"/>
       <w:r>
         <w:rPr>
           <w:rFonts w:ascii="Ubuntu" w:hAnsi="Ubuntu"/>
@@ -1048,21 +1073,29 @@
         </w:rPr>
       </w:pPr>
       <w:r>
-        <w:rPr/>
-      </w:r>
-    </w:p>
-    <w:p>
-      <w:pPr>
-        <w:pStyle w:val="Normal"/>
-        <w:spacing w:lineRule="auto" w:line="276"/>
-        <w:rPr>
-          <w:rFonts w:ascii="Ubuntu" w:hAnsi="Ubuntu"/>
-          <w:sz w:val="26"/>
-          <w:szCs w:val="26"/>
-        </w:rPr>
-      </w:pPr>
-      <w:r>
-        <w:rPr/>
+        <w:rPr>
+          <w:rFonts w:ascii="Ubuntu" w:hAnsi="Ubuntu"/>
+          <w:sz w:val="26"/>
+          <w:szCs w:val="26"/>
+        </w:rPr>
+      </w:r>
+    </w:p>
+    <w:p>
+      <w:pPr>
+        <w:pStyle w:val="Normal"/>
+        <w:spacing w:lineRule="auto" w:line="276"/>
+        <w:rPr>
+          <w:rFonts w:ascii="Ubuntu" w:hAnsi="Ubuntu"/>
+          <w:sz w:val="26"/>
+          <w:szCs w:val="26"/>
+        </w:rPr>
+      </w:pPr>
+      <w:r>
+        <w:rPr>
+          <w:rFonts w:ascii="Ubuntu" w:hAnsi="Ubuntu"/>
+          <w:sz w:val="26"/>
+          <w:szCs w:val="26"/>
+        </w:rPr>
       </w:r>
     </w:p>
     <w:p>
@@ -1395,15 +1428,7 @@
           <w:szCs w:val="26"/>
           <w:u w:val="single"/>
         </w:rPr>
-        <w:t>weekDay→WeekDay)</w:t>
-      </w:r>
-      <w:r>
-        <w:rPr>
-          <w:rFonts w:ascii="Ubuntu" w:hAnsi="Ubuntu"/>
-          <w:sz w:val="26"/>
-          <w:szCs w:val="26"/>
-        </w:rPr>
-        <w:t xml:space="preserve"> </w:t>
+        <w:t>weekDay→WeekDay</w:t>
       </w:r>
       <w:r>
         <w:rPr>
@@ -1411,28 +1436,9 @@
           <w:color w:val="FF3333"/>
           <w:sz w:val="26"/>
           <w:szCs w:val="26"/>
-        </w:rPr>
-        <w:t>//</w:t>
-      </w:r>
-      <w:r>
-        <w:rPr>
-          <w:rFonts w:ascii="Ubuntu" w:hAnsi="Ubuntu"/>
-          <w:b/>
-          <w:bCs/>
-          <w:color w:val="FF3333"/>
-          <w:sz w:val="26"/>
-          <w:szCs w:val="26"/>
-        </w:rPr>
-        <w:t>TODO</w:t>
-      </w:r>
-      <w:r>
-        <w:rPr>
-          <w:rFonts w:ascii="Ubuntu" w:hAnsi="Ubuntu"/>
-          <w:color w:val="FF3333"/>
-          <w:sz w:val="26"/>
-          <w:szCs w:val="26"/>
-        </w:rPr>
-        <w:t>: Check this</w:t>
+          <w:u w:val="single"/>
+        </w:rPr>
+        <w:t>)</w:t>
       </w:r>
     </w:p>
     <w:p>
@@ -1513,7 +1519,7 @@
         <w:tab/>
         <w:t>I</w:t>
       </w:r>
-      <w:bookmarkStart w:id="1" w:name="__DdeLink__189_821747678"/>
+      <w:bookmarkStart w:id="2" w:name="__DdeLink__189_821747678"/>
       <w:r>
         <w:rPr>
           <w:rFonts w:ascii="Ubuntu" w:hAnsi="Ubuntu"/>
@@ -1524,7 +1530,7 @@
         </w:rPr>
         <w:t>n each of the relatitions described in the previous chapter, the left side of the functional dependencies is a key for that relation</w:t>
       </w:r>
-      <w:bookmarkEnd w:id="1"/>
+      <w:bookmarkEnd w:id="2"/>
       <w:r>
         <w:rPr>
           <w:rFonts w:ascii="Ubuntu" w:hAnsi="Ubuntu"/>
@@ -1629,7 +1635,23 @@
           <w:sz w:val="26"/>
           <w:szCs w:val="26"/>
         </w:rPr>
-        <w:t xml:space="preserve">  =  { facebookID, name, score }</w:t>
+        <w:t xml:space="preserve">  =  { facebookID, </w:t>
+      </w:r>
+      <w:r>
+        <w:rPr>
+          <w:rFonts w:ascii="Ubuntu" w:hAnsi="Ubuntu"/>
+          <w:sz w:val="26"/>
+          <w:szCs w:val="26"/>
+        </w:rPr>
+        <w:t>nickname</w:t>
+      </w:r>
+      <w:r>
+        <w:rPr>
+          <w:rFonts w:ascii="Ubuntu" w:hAnsi="Ubuntu"/>
+          <w:sz w:val="26"/>
+          <w:szCs w:val="26"/>
+        </w:rPr>
+        <w:t>, score }</w:t>
       </w:r>
     </w:p>
     <w:p>
@@ -2788,11 +2810,7 @@
       <w:pPr>
         <w:pStyle w:val="Normal"/>
         <w:spacing w:lineRule="auto" w:line="276"/>
-        <w:rPr>
-          <w:b w:val="false"/>
-          <w:b w:val="false"/>
-          <w:bCs w:val="false"/>
-        </w:rPr>
+        <w:rPr/>
       </w:pPr>
       <w:r>
         <w:rPr>
@@ -2803,6 +2821,45 @@
           <w:szCs w:val="26"/>
         </w:rPr>
         <w:t>- default value: 0</w:t>
+      </w:r>
+    </w:p>
+    <w:p>
+      <w:pPr>
+        <w:pStyle w:val="Normal"/>
+        <w:spacing w:lineRule="auto" w:line="276"/>
+        <w:rPr/>
+      </w:pPr>
+      <w:r>
+        <w:rPr>
+          <w:rFonts w:ascii="Ubuntu" w:hAnsi="Ubuntu"/>
+          <w:b w:val="false"/>
+          <w:bCs w:val="false"/>
+          <w:sz w:val="26"/>
+          <w:szCs w:val="26"/>
+        </w:rPr>
+        <w:t xml:space="preserve">- </w:t>
+      </w:r>
+      <w:r>
+        <w:rPr>
+          <w:rFonts w:ascii="Ubuntu" w:hAnsi="Ubuntu"/>
+          <w:b w:val="false"/>
+          <w:bCs w:val="false"/>
+          <w:i/>
+          <w:iCs/>
+          <w:sz w:val="26"/>
+          <w:szCs w:val="26"/>
+        </w:rPr>
+        <w:t xml:space="preserve">nickname </w:t>
+      </w:r>
+      <w:r>
+        <w:rPr>
+          <w:rFonts w:ascii="Ubuntu" w:hAnsi="Ubuntu"/>
+          <w:b w:val="false"/>
+          <w:bCs w:val="false"/>
+          <w:sz w:val="26"/>
+          <w:szCs w:val="26"/>
+        </w:rPr>
+        <w:t xml:space="preserve">must have [6..48] characters </w:t>
       </w:r>
     </w:p>
     <w:p>
@@ -3764,6 +3821,48 @@
           <w:u w:val="none"/>
         </w:rPr>
         <w:t>true</w:t>
+      </w:r>
+    </w:p>
+    <w:p>
+      <w:pPr>
+        <w:pStyle w:val="Normal"/>
+        <w:spacing w:lineRule="auto" w:line="276"/>
+        <w:rPr>
+          <w:rFonts w:ascii="Ubuntu" w:hAnsi="Ubuntu"/>
+          <w:b w:val="false"/>
+          <w:b w:val="false"/>
+          <w:bCs w:val="false"/>
+          <w:sz w:val="26"/>
+        </w:rPr>
+      </w:pPr>
+      <w:r>
+        <w:rPr>
+          <w:rFonts w:ascii="Ubuntu" w:hAnsi="Ubuntu"/>
+          <w:b w:val="false"/>
+          <w:bCs w:val="false"/>
+          <w:sz w:val="26"/>
+        </w:rPr>
+      </w:r>
+    </w:p>
+    <w:p>
+      <w:pPr>
+        <w:pStyle w:val="Normal"/>
+        <w:spacing w:lineRule="auto" w:line="276"/>
+        <w:rPr>
+          <w:rFonts w:ascii="Ubuntu" w:hAnsi="Ubuntu"/>
+          <w:b w:val="false"/>
+          <w:b w:val="false"/>
+          <w:bCs w:val="false"/>
+          <w:sz w:val="26"/>
+        </w:rPr>
+      </w:pPr>
+      <w:r>
+        <w:rPr>
+          <w:rFonts w:ascii="Ubuntu" w:hAnsi="Ubuntu"/>
+          <w:b w:val="false"/>
+          <w:bCs w:val="false"/>
+          <w:sz w:val="26"/>
+        </w:rPr>
       </w:r>
     </w:p>
     <w:p>

</xml_diff>